<commit_message>
feat: push full project - AI honeypot upgrade, dynamic services, attacker profile, setup script, Gemini integration
</commit_message>
<xml_diff>
--- a/AI_Enhanced_Honeypot_Phase2_Documentation.docx
+++ b/AI_Enhanced_Honeypot_Phase2_Documentation.docx
@@ -163,6 +163,14 @@
                 <w:szCs w:val="36"/>
               </w:rPr>
             </w:pPr>
+            <w:r>
+              <w:rPr>
+                <w:rFonts w:ascii="Times New Roman" w:hAnsi="Times New Roman" w:cs="Times New Roman"/>
+                <w:sz w:val="36"/>
+                <w:szCs w:val="36"/>
+              </w:rPr>
+              <w:t>2300039049</w:t>
+            </w:r>
           </w:p>
         </w:tc>
         <w:tc>
@@ -179,6 +187,14 @@
                 <w:szCs w:val="36"/>
               </w:rPr>
             </w:pPr>
+            <w:r>
+              <w:rPr>
+                <w:rFonts w:ascii="Times New Roman" w:hAnsi="Times New Roman" w:cs="Times New Roman"/>
+                <w:sz w:val="36"/>
+                <w:szCs w:val="36"/>
+              </w:rPr>
+              <w:t>M. Naga Srihari</w:t>
+            </w:r>
           </w:p>
         </w:tc>
       </w:tr>
@@ -190,13 +206,20 @@
           <w:p>
             <w:pPr>
               <w:spacing w:line="360" w:lineRule="auto"/>
-              <w:jc w:val="center"/>
               <w:rPr>
                 <w:rFonts w:ascii="Times New Roman" w:hAnsi="Times New Roman" w:cs="Times New Roman"/>
                 <w:sz w:val="36"/>
                 <w:szCs w:val="36"/>
               </w:rPr>
             </w:pPr>
+            <w:r>
+              <w:rPr>
+                <w:rFonts w:ascii="Times New Roman" w:hAnsi="Times New Roman" w:cs="Times New Roman"/>
+                <w:sz w:val="36"/>
+                <w:szCs w:val="36"/>
+              </w:rPr>
+              <w:t>2300030721</w:t>
+            </w:r>
           </w:p>
         </w:tc>
         <w:tc>
@@ -213,6 +236,14 @@
                 <w:szCs w:val="36"/>
               </w:rPr>
             </w:pPr>
+            <w:r>
+              <w:rPr>
+                <w:rFonts w:ascii="Times New Roman" w:hAnsi="Times New Roman" w:cs="Times New Roman"/>
+                <w:sz w:val="36"/>
+                <w:szCs w:val="36"/>
+              </w:rPr>
+              <w:t>V. Durga Prasad</w:t>
+            </w:r>
           </w:p>
         </w:tc>
       </w:tr>
@@ -224,13 +255,20 @@
           <w:p>
             <w:pPr>
               <w:spacing w:line="360" w:lineRule="auto"/>
-              <w:jc w:val="center"/>
               <w:rPr>
                 <w:rFonts w:ascii="Times New Roman" w:hAnsi="Times New Roman" w:cs="Times New Roman"/>
                 <w:sz w:val="36"/>
                 <w:szCs w:val="36"/>
               </w:rPr>
             </w:pPr>
+            <w:r>
+              <w:rPr>
+                <w:rFonts w:ascii="Times New Roman" w:hAnsi="Times New Roman" w:cs="Times New Roman"/>
+                <w:sz w:val="36"/>
+                <w:szCs w:val="36"/>
+              </w:rPr>
+              <w:t>2300030485</w:t>
+            </w:r>
           </w:p>
         </w:tc>
         <w:tc>
@@ -247,6 +285,14 @@
                 <w:szCs w:val="36"/>
               </w:rPr>
             </w:pPr>
+            <w:r>
+              <w:rPr>
+                <w:rFonts w:ascii="Times New Roman" w:hAnsi="Times New Roman" w:cs="Times New Roman"/>
+                <w:sz w:val="36"/>
+                <w:szCs w:val="36"/>
+              </w:rPr>
+              <w:t>P. Siva Jagadeesh</w:t>
+            </w:r>
           </w:p>
         </w:tc>
       </w:tr>
@@ -258,13 +304,20 @@
           <w:p>
             <w:pPr>
               <w:spacing w:line="360" w:lineRule="auto"/>
-              <w:jc w:val="center"/>
               <w:rPr>
                 <w:rFonts w:ascii="Times New Roman" w:hAnsi="Times New Roman" w:cs="Times New Roman"/>
                 <w:sz w:val="36"/>
                 <w:szCs w:val="36"/>
               </w:rPr>
             </w:pPr>
+            <w:r>
+              <w:rPr>
+                <w:rFonts w:ascii="Times New Roman" w:hAnsi="Times New Roman" w:cs="Times New Roman"/>
+                <w:sz w:val="36"/>
+                <w:szCs w:val="36"/>
+              </w:rPr>
+              <w:t>2300030675</w:t>
+            </w:r>
           </w:p>
         </w:tc>
         <w:tc>
@@ -281,6 +334,14 @@
                 <w:szCs w:val="36"/>
               </w:rPr>
             </w:pPr>
+            <w:r>
+              <w:rPr>
+                <w:rFonts w:ascii="Times New Roman" w:hAnsi="Times New Roman" w:cs="Times New Roman"/>
+                <w:sz w:val="36"/>
+                <w:szCs w:val="36"/>
+              </w:rPr>
+              <w:t>T.GOKUL PAVAN KUMAR</w:t>
+            </w:r>
           </w:p>
         </w:tc>
       </w:tr>
@@ -429,25 +490,7 @@
           <w:sz w:val="28"/>
           <w:szCs w:val="28"/>
         </w:rPr>
-        <w:t xml:space="preserve">Green Fields, </w:t>
-      </w:r>
-      <w:proofErr w:type="spellStart"/>
-      <w:r>
-        <w:rPr>
-          <w:rFonts w:ascii="Times New Roman" w:hAnsi="Times New Roman" w:cs="Times New Roman"/>
-          <w:sz w:val="28"/>
-          <w:szCs w:val="28"/>
-        </w:rPr>
-        <w:t>Vaddeswaram</w:t>
-      </w:r>
-      <w:proofErr w:type="spellEnd"/>
-      <w:r>
-        <w:rPr>
-          <w:rFonts w:ascii="Times New Roman" w:hAnsi="Times New Roman" w:cs="Times New Roman"/>
-          <w:sz w:val="28"/>
-          <w:szCs w:val="28"/>
-        </w:rPr>
-        <w:t>, Guntur – 522 502, Andhra Pradesh</w:t>
+        <w:t>Green Fields, Vaddeswaram, Guntur – 522 502, Andhra Pradesh</w:t>
       </w:r>
     </w:p>
     <w:p>

</xml_diff>